<commit_message>
Update Documentación ITERACION número 1.docx
</commit_message>
<xml_diff>
--- a/TpCírculoDeSangre/PrimeraIteración/Documentación ITERACION número 1.docx
+++ b/TpCírculoDeSangre/PrimeraIteración/Documentación ITERACION número 1.docx
@@ -7,7 +7,7 @@
         <w:jc w:val="center"/>
         <w:rPr>
           <w:b/>
-          <w:sz w:val="32"/>
+          <w:sz w:val="36"/>
           <w:u w:val="single"/>
           <w:lang w:val="es-ES"/>
         </w:rPr>
@@ -15,33 +15,66 @@
       <w:r>
         <w:rPr>
           <w:b/>
-          <w:sz w:val="32"/>
+          <w:sz w:val="36"/>
           <w:u w:val="single"/>
           <w:lang w:val="es-ES"/>
         </w:rPr>
-        <w:t>Documentación ITERACION número 1</w:t>
+        <w:t>Trabajo Práctico Círculo de sangre</w:t>
       </w:r>
     </w:p>
     <w:p>
       <w:pPr>
-        <w:rPr>
-          <w:sz w:val="28"/>
-          <w:lang w:val="es-ES"/>
-        </w:rPr>
-      </w:pPr>
-    </w:p>
-    <w:p>
-      <w:pPr>
-        <w:rPr>
-          <w:sz w:val="28"/>
-          <w:lang w:val="es-ES"/>
-        </w:rPr>
-      </w:pPr>
+        <w:jc w:val="center"/>
+        <w:rPr>
+          <w:b/>
+          <w:sz w:val="28"/>
+          <w:u w:val="single"/>
+          <w:lang w:val="es-ES"/>
+        </w:rPr>
+      </w:pPr>
+    </w:p>
+    <w:p>
+      <w:pPr>
+        <w:jc w:val="center"/>
+        <w:rPr>
+          <w:b/>
+          <w:sz w:val="28"/>
+          <w:u w:val="single"/>
+          <w:lang w:val="es-ES"/>
+        </w:rPr>
+      </w:pPr>
+      <w:r>
+        <w:rPr>
+          <w:b/>
+          <w:sz w:val="28"/>
+          <w:u w:val="single"/>
+          <w:lang w:val="es-ES"/>
+        </w:rPr>
+        <w:t>Documentación ITERACION número</w:t>
+      </w:r>
+      <w:r>
+        <w:rPr>
+          <w:b/>
+          <w:sz w:val="28"/>
+          <w:u w:val="single"/>
+          <w:lang w:val="es-ES"/>
+        </w:rPr>
+        <w:t xml:space="preserve"> 1</w:t>
+      </w:r>
       <w:bookmarkStart w:id="0" w:name="_GoBack"/>
       <w:bookmarkEnd w:id="0"/>
     </w:p>
     <w:p>
       <w:pPr>
+        <w:rPr>
+          <w:sz w:val="28"/>
+          <w:lang w:val="es-ES"/>
+        </w:rPr>
+      </w:pPr>
+    </w:p>
+    <w:p>
+      <w:pPr>
+        <w:jc w:val="both"/>
         <w:rPr>
           <w:sz w:val="28"/>
           <w:lang w:val="es-ES"/>
@@ -62,6 +95,7 @@
           <w:ilvl w:val="0"/>
           <w:numId w:val="1"/>
         </w:numPr>
+        <w:jc w:val="both"/>
         <w:rPr>
           <w:sz w:val="28"/>
           <w:lang w:val="es-ES"/>
@@ -82,6 +116,7 @@
           <w:ilvl w:val="0"/>
           <w:numId w:val="1"/>
         </w:numPr>
+        <w:jc w:val="both"/>
         <w:rPr>
           <w:sz w:val="28"/>
           <w:lang w:val="es-ES"/>
@@ -109,6 +144,7 @@
           <w:ilvl w:val="0"/>
           <w:numId w:val="1"/>
         </w:numPr>
+        <w:jc w:val="both"/>
         <w:rPr>
           <w:sz w:val="28"/>
           <w:lang w:val="es-ES"/>
@@ -124,14 +160,16 @@
     </w:p>
     <w:p>
       <w:pPr>
-        <w:rPr>
-          <w:sz w:val="28"/>
-          <w:lang w:val="es-ES"/>
-        </w:rPr>
-      </w:pPr>
-    </w:p>
-    <w:p>
-      <w:pPr>
+        <w:jc w:val="both"/>
+        <w:rPr>
+          <w:sz w:val="28"/>
+          <w:lang w:val="es-ES"/>
+        </w:rPr>
+      </w:pPr>
+    </w:p>
+    <w:p>
+      <w:pPr>
+        <w:jc w:val="both"/>
         <w:rPr>
           <w:sz w:val="28"/>
           <w:lang w:val="es-ES"/>
@@ -147,142 +185,151 @@
     </w:p>
     <w:p>
       <w:pPr>
-        <w:rPr>
-          <w:sz w:val="28"/>
-          <w:lang w:val="es-ES"/>
-        </w:rPr>
-      </w:pPr>
-    </w:p>
-    <w:p>
-      <w:pPr>
-        <w:rPr>
-          <w:sz w:val="28"/>
-          <w:lang w:val="es-ES"/>
-        </w:rPr>
-      </w:pPr>
-    </w:p>
-    <w:p>
-      <w:pPr>
-        <w:rPr>
-          <w:sz w:val="28"/>
-          <w:lang w:val="es-ES"/>
-        </w:rPr>
-      </w:pPr>
-    </w:p>
-    <w:p>
-      <w:pPr>
-        <w:rPr>
-          <w:sz w:val="28"/>
-          <w:lang w:val="es-ES"/>
-        </w:rPr>
-      </w:pPr>
-    </w:p>
-    <w:p>
-      <w:pPr>
-        <w:rPr>
-          <w:sz w:val="28"/>
-          <w:lang w:val="es-ES"/>
-        </w:rPr>
-      </w:pPr>
-    </w:p>
-    <w:p>
-      <w:pPr>
-        <w:rPr>
-          <w:sz w:val="28"/>
-          <w:lang w:val="es-ES"/>
-        </w:rPr>
-      </w:pPr>
-    </w:p>
-    <w:p>
-      <w:pPr>
-        <w:rPr>
-          <w:sz w:val="28"/>
-          <w:lang w:val="es-ES"/>
-        </w:rPr>
-      </w:pPr>
-    </w:p>
-    <w:p>
-      <w:pPr>
-        <w:rPr>
-          <w:sz w:val="28"/>
-          <w:lang w:val="es-ES"/>
-        </w:rPr>
-      </w:pPr>
-    </w:p>
-    <w:p>
-      <w:pPr>
-        <w:rPr>
-          <w:sz w:val="28"/>
-          <w:lang w:val="es-ES"/>
-        </w:rPr>
-      </w:pPr>
-    </w:p>
-    <w:p>
-      <w:pPr>
-        <w:rPr>
-          <w:sz w:val="28"/>
-          <w:lang w:val="es-ES"/>
-        </w:rPr>
-      </w:pPr>
-    </w:p>
-    <w:p>
-      <w:pPr>
-        <w:rPr>
-          <w:sz w:val="28"/>
-          <w:lang w:val="es-ES"/>
-        </w:rPr>
-      </w:pPr>
-    </w:p>
-    <w:p>
-      <w:pPr>
-        <w:rPr>
-          <w:sz w:val="28"/>
-          <w:lang w:val="es-ES"/>
-        </w:rPr>
-      </w:pPr>
-    </w:p>
-    <w:p>
-      <w:pPr>
-        <w:rPr>
-          <w:sz w:val="28"/>
-          <w:lang w:val="es-ES"/>
-        </w:rPr>
-      </w:pPr>
-    </w:p>
-    <w:p>
-      <w:pPr>
-        <w:rPr>
-          <w:sz w:val="28"/>
-          <w:lang w:val="es-ES"/>
-        </w:rPr>
-      </w:pPr>
-    </w:p>
-    <w:p>
-      <w:pPr>
-        <w:rPr>
-          <w:sz w:val="28"/>
-          <w:lang w:val="es-ES"/>
-        </w:rPr>
-      </w:pPr>
-    </w:p>
-    <w:p>
-      <w:pPr>
-        <w:rPr>
-          <w:sz w:val="28"/>
-          <w:lang w:val="es-ES"/>
-        </w:rPr>
-      </w:pPr>
-    </w:p>
-    <w:p>
-      <w:pPr>
-        <w:rPr>
-          <w:sz w:val="28"/>
-          <w:lang w:val="es-ES"/>
-        </w:rPr>
-      </w:pPr>
-    </w:p>
-    <w:p>
-      <w:pPr>
+        <w:jc w:val="both"/>
+        <w:rPr>
+          <w:sz w:val="28"/>
+          <w:lang w:val="es-ES"/>
+        </w:rPr>
+      </w:pPr>
+    </w:p>
+    <w:p>
+      <w:pPr>
+        <w:jc w:val="both"/>
+        <w:rPr>
+          <w:sz w:val="28"/>
+          <w:lang w:val="es-ES"/>
+        </w:rPr>
+      </w:pPr>
+    </w:p>
+    <w:p>
+      <w:pPr>
+        <w:jc w:val="both"/>
+        <w:rPr>
+          <w:sz w:val="28"/>
+          <w:lang w:val="es-ES"/>
+        </w:rPr>
+      </w:pPr>
+    </w:p>
+    <w:p>
+      <w:pPr>
+        <w:jc w:val="both"/>
+        <w:rPr>
+          <w:sz w:val="28"/>
+          <w:lang w:val="es-ES"/>
+        </w:rPr>
+      </w:pPr>
+    </w:p>
+    <w:p>
+      <w:pPr>
+        <w:jc w:val="both"/>
+        <w:rPr>
+          <w:sz w:val="28"/>
+          <w:lang w:val="es-ES"/>
+        </w:rPr>
+      </w:pPr>
+    </w:p>
+    <w:p>
+      <w:pPr>
+        <w:jc w:val="both"/>
+        <w:rPr>
+          <w:sz w:val="28"/>
+          <w:lang w:val="es-ES"/>
+        </w:rPr>
+      </w:pPr>
+    </w:p>
+    <w:p>
+      <w:pPr>
+        <w:jc w:val="both"/>
+        <w:rPr>
+          <w:sz w:val="28"/>
+          <w:lang w:val="es-ES"/>
+        </w:rPr>
+      </w:pPr>
+    </w:p>
+    <w:p>
+      <w:pPr>
+        <w:jc w:val="both"/>
+        <w:rPr>
+          <w:sz w:val="28"/>
+          <w:lang w:val="es-ES"/>
+        </w:rPr>
+      </w:pPr>
+    </w:p>
+    <w:p>
+      <w:pPr>
+        <w:jc w:val="both"/>
+        <w:rPr>
+          <w:sz w:val="28"/>
+          <w:lang w:val="es-ES"/>
+        </w:rPr>
+      </w:pPr>
+    </w:p>
+    <w:p>
+      <w:pPr>
+        <w:jc w:val="both"/>
+        <w:rPr>
+          <w:sz w:val="28"/>
+          <w:lang w:val="es-ES"/>
+        </w:rPr>
+      </w:pPr>
+    </w:p>
+    <w:p>
+      <w:pPr>
+        <w:jc w:val="both"/>
+        <w:rPr>
+          <w:sz w:val="28"/>
+          <w:lang w:val="es-ES"/>
+        </w:rPr>
+      </w:pPr>
+    </w:p>
+    <w:p>
+      <w:pPr>
+        <w:jc w:val="both"/>
+        <w:rPr>
+          <w:sz w:val="28"/>
+          <w:lang w:val="es-ES"/>
+        </w:rPr>
+      </w:pPr>
+    </w:p>
+    <w:p>
+      <w:pPr>
+        <w:jc w:val="both"/>
+        <w:rPr>
+          <w:sz w:val="28"/>
+          <w:lang w:val="es-ES"/>
+        </w:rPr>
+      </w:pPr>
+    </w:p>
+    <w:p>
+      <w:pPr>
+        <w:jc w:val="both"/>
+        <w:rPr>
+          <w:sz w:val="28"/>
+          <w:lang w:val="es-ES"/>
+        </w:rPr>
+      </w:pPr>
+    </w:p>
+    <w:p>
+      <w:pPr>
+        <w:jc w:val="both"/>
+        <w:rPr>
+          <w:sz w:val="28"/>
+          <w:lang w:val="es-ES"/>
+        </w:rPr>
+      </w:pPr>
+    </w:p>
+    <w:p>
+      <w:pPr>
+        <w:jc w:val="both"/>
+        <w:rPr>
+          <w:sz w:val="28"/>
+          <w:lang w:val="es-ES"/>
+        </w:rPr>
+      </w:pPr>
+    </w:p>
+    <w:p>
+      <w:pPr>
+        <w:jc w:val="both"/>
         <w:rPr>
           <w:sz w:val="28"/>
           <w:lang w:val="es-ES"/>
@@ -294,7 +341,7 @@
           <w:lang w:val="es-ES"/>
         </w:rPr>
         <w:lastRenderedPageBreak/>
-        <w:t xml:space="preserve">Descripción de caso de uso: </w:t>
+        <w:t>Descripción de caso de uso:</w:t>
       </w:r>
     </w:p>
     <w:tbl>
@@ -335,7 +382,7 @@
           </w:tcPr>
           <w:p>
             <w:pPr>
-              <w:jc w:val="center"/>
+              <w:jc w:val="both"/>
             </w:pPr>
             <w:r>
               <w:rPr>
@@ -372,21 +419,16 @@
             <w:shd w:val="clear" w:color="auto" w:fill="C0C0C0"/>
           </w:tcPr>
           <w:p>
+            <w:pPr>
+              <w:jc w:val="both"/>
+            </w:pPr>
             <w:r>
               <w:rPr>
                 <w:rFonts w:ascii="Tahoma" w:hAnsi="Tahoma" w:cs="Tahoma"/>
                 <w:b/>
                 <w:bCs/>
               </w:rPr>
-              <w:t xml:space="preserve">ID: </w:t>
-            </w:r>
-            <w:r>
-              <w:rPr>
-                <w:rFonts w:ascii="Tahoma" w:hAnsi="Tahoma" w:cs="Tahoma"/>
-                <w:b/>
-                <w:bCs/>
-              </w:rPr>
-              <w:t>1</w:t>
+              <w:t>ID: 1</w:t>
             </w:r>
           </w:p>
         </w:tc>
@@ -403,19 +445,15 @@
             <w:shd w:val="clear" w:color="auto" w:fill="C0C0C0"/>
           </w:tcPr>
           <w:p>
+            <w:pPr>
+              <w:jc w:val="both"/>
+            </w:pPr>
             <w:r>
               <w:rPr>
                 <w:rFonts w:ascii="Tahoma" w:hAnsi="Tahoma" w:cs="Tahoma"/>
                 <w:b/>
               </w:rPr>
-              <w:t xml:space="preserve">Fecha: </w:t>
-            </w:r>
-            <w:r>
-              <w:rPr>
-                <w:rFonts w:ascii="Tahoma" w:hAnsi="Tahoma" w:cs="Tahoma"/>
-                <w:b/>
-              </w:rPr>
-              <w:t>01/05/2022</w:t>
+              <w:t>Fecha: 01/05/2022</w:t>
             </w:r>
           </w:p>
         </w:tc>
@@ -439,6 +477,9 @@
             <w:shd w:val="clear" w:color="auto" w:fill="auto"/>
           </w:tcPr>
           <w:p>
+            <w:pPr>
+              <w:jc w:val="both"/>
+            </w:pPr>
             <w:r>
               <w:rPr>
                 <w:rFonts w:ascii="Tahoma" w:hAnsi="Tahoma" w:cs="Tahoma"/>
@@ -468,6 +509,9 @@
             <w:shd w:val="clear" w:color="auto" w:fill="auto"/>
           </w:tcPr>
           <w:p>
+            <w:pPr>
+              <w:jc w:val="both"/>
+            </w:pPr>
             <w:r>
               <w:rPr>
                 <w:rFonts w:ascii="Tahoma" w:hAnsi="Tahoma" w:cs="Tahoma"/>
@@ -497,6 +541,9 @@
             <w:shd w:val="clear" w:color="auto" w:fill="auto"/>
           </w:tcPr>
           <w:p>
+            <w:pPr>
+              <w:jc w:val="both"/>
+            </w:pPr>
             <w:r>
               <w:rPr>
                 <w:rFonts w:ascii="Tahoma" w:hAnsi="Tahoma" w:cs="Tahoma"/>
@@ -533,6 +580,9 @@
             <w:shd w:val="clear" w:color="auto" w:fill="auto"/>
           </w:tcPr>
           <w:p>
+            <w:pPr>
+              <w:jc w:val="both"/>
+            </w:pPr>
             <w:r>
               <w:rPr>
                 <w:rFonts w:ascii="Tahoma" w:hAnsi="Tahoma" w:cs="Tahoma"/>
@@ -563,6 +613,9 @@
             <w:shd w:val="clear" w:color="auto" w:fill="auto"/>
           </w:tcPr>
           <w:p>
+            <w:pPr>
+              <w:jc w:val="both"/>
+            </w:pPr>
             <w:r>
               <w:rPr>
                 <w:rFonts w:ascii="Tahoma" w:hAnsi="Tahoma" w:cs="Tahoma"/>
@@ -580,6 +633,7 @@
           </w:p>
           <w:p>
             <w:pPr>
+              <w:jc w:val="both"/>
               <w:rPr>
                 <w:rFonts w:ascii="Tahoma" w:hAnsi="Tahoma" w:cs="Tahoma"/>
               </w:rPr>
@@ -605,6 +659,9 @@
             <w:shd w:val="clear" w:color="auto" w:fill="auto"/>
           </w:tcPr>
           <w:p>
+            <w:pPr>
+              <w:jc w:val="both"/>
+            </w:pPr>
             <w:r>
               <w:rPr>
                 <w:rFonts w:ascii="Tahoma" w:hAnsi="Tahoma" w:cs="Tahoma"/>
@@ -622,6 +679,7 @@
           </w:p>
           <w:p>
             <w:pPr>
+              <w:jc w:val="both"/>
               <w:rPr>
                 <w:rFonts w:ascii="Tahoma" w:hAnsi="Tahoma" w:cs="Tahoma"/>
               </w:rPr>
@@ -641,6 +699,9 @@
             <w:shd w:val="clear" w:color="auto" w:fill="auto"/>
           </w:tcPr>
           <w:p>
+            <w:pPr>
+              <w:jc w:val="both"/>
+            </w:pPr>
             <w:r>
               <w:rPr>
                 <w:rFonts w:ascii="Tahoma" w:hAnsi="Tahoma" w:cs="Tahoma"/>
@@ -680,6 +741,7 @@
           <w:p>
             <w:pPr>
               <w:snapToGrid w:val="0"/>
+              <w:jc w:val="both"/>
               <w:rPr>
                 <w:rFonts w:ascii="Tahoma" w:hAnsi="Tahoma" w:cs="Tahoma"/>
                 <w:b/>
@@ -701,6 +763,9 @@
             <w:shd w:val="clear" w:color="auto" w:fill="auto"/>
           </w:tcPr>
           <w:p>
+            <w:pPr>
+              <w:jc w:val="both"/>
+            </w:pPr>
             <w:r>
               <w:rPr>
                 <w:rFonts w:ascii="Tahoma" w:hAnsi="Tahoma" w:cs="Tahoma"/>
@@ -735,6 +800,7 @@
                 <w:ilvl w:val="0"/>
                 <w:numId w:val="0"/>
               </w:numPr>
+              <w:jc w:val="both"/>
             </w:pPr>
             <w:r>
               <w:rPr>
@@ -762,6 +828,7 @@
                 <w:ilvl w:val="0"/>
                 <w:numId w:val="0"/>
               </w:numPr>
+              <w:jc w:val="both"/>
             </w:pPr>
             <w:r>
               <w:rPr>
@@ -870,6 +937,7 @@
             <w:pPr>
               <w:pStyle w:val="Textoindependiente"/>
               <w:ind w:left="0"/>
+              <w:jc w:val="both"/>
               <w:rPr>
                 <w:rFonts w:ascii="Tahoma" w:hAnsi="Tahoma" w:cs="Tahoma"/>
               </w:rPr>
@@ -941,6 +1009,7 @@
           </w:tcPr>
           <w:p>
             <w:pPr>
+              <w:jc w:val="both"/>
               <w:rPr>
                 <w:rFonts w:ascii="Tahoma" w:hAnsi="Tahoma" w:cs="Tahoma"/>
               </w:rPr>
@@ -1423,6 +1492,7 @@
     </w:tbl>
     <w:p>
       <w:pPr>
+        <w:jc w:val="both"/>
         <w:rPr>
           <w:sz w:val="28"/>
           <w:lang w:val="es-ES"/>
@@ -1595,6 +1665,7 @@
     <w:lvl w:ilvl="2" w:tplc="2C0A0005" w:tentative="1">
       <w:start w:val="1"/>
       <w:numFmt w:val="bullet"/>
+      <w:pStyle w:val="Ttulo3"/>
       <w:lvlText w:val=""/>
       <w:lvlJc w:val="left"/>
       <w:pPr>

</xml_diff>